<commit_message>
`User` `GET` methods now require authentication as they include PII
</commit_message>
<xml_diff>
--- a/Testing/SoftwareTestDocument.docx
+++ b/Testing/SoftwareTestDocument.docx
@@ -994,61 +994,37 @@
         </w:trPr>
         <w:tc>
           <w:tcPr>
-            <w:tcW w:w="3487" w:type="dxa"/>
+            <w:tcW w:w="13948" w:type="dxa"/>
+            <w:gridSpan w:val="4"/>
           </w:tcPr>
           <w:p>
             <w:pPr>
               <w:jc w:val="center"/>
-            </w:pPr>
-            <w:r>
-              <w:t xml:space="preserve">A GET request to </w:t>
-            </w:r>
-            <w:r>
-              <w:rPr>
-                <w:i/>
-                <w:iCs/>
-              </w:rPr>
-              <w:t>/</w:t>
-            </w:r>
-            <w:r>
-              <w:rPr>
-                <w:i/>
-                <w:iCs/>
-              </w:rPr>
-              <w:t xml:space="preserve">user </w:t>
-            </w:r>
-            <w:r>
-              <w:t>returns OK.</w:t>
-            </w:r>
-          </w:p>
-        </w:tc>
-        <w:tc>
-          <w:tcPr>
-            <w:tcW w:w="3487" w:type="dxa"/>
-          </w:tcPr>
-          <w:p>
-            <w:r>
-              <w:t>N/A</w:t>
-            </w:r>
-          </w:p>
-        </w:tc>
-        <w:tc>
-          <w:tcPr>
-            <w:tcW w:w="3487" w:type="dxa"/>
-          </w:tcPr>
-          <w:p>
-            <w:r>
-              <w:t>200 OK</w:t>
-            </w:r>
-          </w:p>
-        </w:tc>
-        <w:tc>
-          <w:tcPr>
-            <w:tcW w:w="3487" w:type="dxa"/>
-          </w:tcPr>
-          <w:p>
-            <w:r>
-              <w:t>200 OK</w:t>
+              <w:rPr>
+                <w:b/>
+                <w:bCs/>
+              </w:rPr>
+            </w:pPr>
+            <w:r>
+              <w:rPr>
+                <w:b/>
+                <w:bCs/>
+              </w:rPr>
+              <w:t>Test that GET endpoints associated with User objects ARE protected</w:t>
+            </w:r>
+            <w:r>
+              <w:rPr>
+                <w:b/>
+                <w:bCs/>
+              </w:rPr>
+              <w:t xml:space="preserve"> and require authentication</w:t>
+            </w:r>
+            <w:r>
+              <w:rPr>
+                <w:b/>
+                <w:bCs/>
+              </w:rPr>
+              <w:t>.</w:t>
             </w:r>
           </w:p>
         </w:tc>
@@ -1062,11 +1038,31 @@
             <w:tcW w:w="3487" w:type="dxa"/>
           </w:tcPr>
           <w:p>
-            <w:pPr>
-              <w:jc w:val="center"/>
-            </w:pPr>
-            <w:r>
-              <w:t>A GET request to /user/1 returns NOT FOUND.</w:t>
+            <w:r>
+              <w:t xml:space="preserve">A GET request to </w:t>
+            </w:r>
+            <w:r>
+              <w:rPr>
+                <w:i/>
+                <w:iCs/>
+              </w:rPr>
+              <w:t>/</w:t>
+            </w:r>
+            <w:r>
+              <w:rPr>
+                <w:i/>
+                <w:iCs/>
+              </w:rPr>
+              <w:t>user</w:t>
+            </w:r>
+            <w:r>
+              <w:t xml:space="preserve"> </w:t>
+            </w:r>
+            <w:r>
+              <w:t>is blocked</w:t>
+            </w:r>
+            <w:r>
+              <w:t>.</w:t>
             </w:r>
           </w:p>
         </w:tc>
@@ -1086,17 +1082,17 @@
           </w:tcPr>
           <w:p>
             <w:r>
-              <w:t>404 NOT FOUND</w:t>
-            </w:r>
-          </w:p>
-        </w:tc>
-        <w:tc>
-          <w:tcPr>
-            <w:tcW w:w="3487" w:type="dxa"/>
-          </w:tcPr>
-          <w:p>
-            <w:r>
-              <w:t>404 NOT FOUND</w:t>
+              <w:t>401 UNAUTHORIZED</w:t>
+            </w:r>
+          </w:p>
+        </w:tc>
+        <w:tc>
+          <w:tcPr>
+            <w:tcW w:w="3487" w:type="dxa"/>
+          </w:tcPr>
+          <w:p>
+            <w:r>
+              <w:t>401 UNAUTHORIZED</w:t>
             </w:r>
           </w:p>
         </w:tc>
@@ -1107,39 +1103,47 @@
         </w:trPr>
         <w:tc>
           <w:tcPr>
-            <w:tcW w:w="13948" w:type="dxa"/>
-            <w:gridSpan w:val="4"/>
-          </w:tcPr>
-          <w:p>
-            <w:pPr>
-              <w:jc w:val="center"/>
-              <w:rPr>
-                <w:b/>
-                <w:bCs/>
-              </w:rPr>
-            </w:pPr>
-            <w:r>
-              <w:rPr>
-                <w:b/>
-                <w:bCs/>
-              </w:rPr>
-              <w:t xml:space="preserve">Test that the </w:t>
-            </w:r>
-            <w:r>
-              <w:rPr>
-                <w:b/>
-                <w:bCs/>
-                <w:i/>
-                <w:iCs/>
-              </w:rPr>
-              <w:t>/login</w:t>
-            </w:r>
-            <w:r>
-              <w:rPr>
-                <w:b/>
-                <w:bCs/>
-              </w:rPr>
-              <w:t xml:space="preserve"> endpoint returns a JWT token on POST of valid credentials.</w:t>
+            <w:tcW w:w="3487" w:type="dxa"/>
+          </w:tcPr>
+          <w:p>
+            <w:r>
+              <w:t>A GET request to /user/1 returns</w:t>
+            </w:r>
+            <w:r>
+              <w:t xml:space="preserve"> UNAUTHORIZED</w:t>
+            </w:r>
+            <w:r>
+              <w:t>.</w:t>
+            </w:r>
+          </w:p>
+        </w:tc>
+        <w:tc>
+          <w:tcPr>
+            <w:tcW w:w="3487" w:type="dxa"/>
+          </w:tcPr>
+          <w:p>
+            <w:r>
+              <w:t>N/A</w:t>
+            </w:r>
+          </w:p>
+        </w:tc>
+        <w:tc>
+          <w:tcPr>
+            <w:tcW w:w="3487" w:type="dxa"/>
+          </w:tcPr>
+          <w:p>
+            <w:r>
+              <w:t>401 UNAUTHORIZED</w:t>
+            </w:r>
+          </w:p>
+        </w:tc>
+        <w:tc>
+          <w:tcPr>
+            <w:tcW w:w="3487" w:type="dxa"/>
+          </w:tcPr>
+          <w:p>
+            <w:r>
+              <w:t>401 UNAUTHORIZED</w:t>
             </w:r>
           </w:p>
         </w:tc>
@@ -1150,85 +1154,39 @@
         </w:trPr>
         <w:tc>
           <w:tcPr>
-            <w:tcW w:w="3487" w:type="dxa"/>
+            <w:tcW w:w="13948" w:type="dxa"/>
+            <w:gridSpan w:val="4"/>
           </w:tcPr>
           <w:p>
             <w:pPr>
               <w:jc w:val="center"/>
-            </w:pPr>
-            <w:r>
-              <w:t>Authentication highlights missing credentials.</w:t>
-            </w:r>
-          </w:p>
-        </w:tc>
-        <w:tc>
-          <w:tcPr>
-            <w:tcW w:w="3487" w:type="dxa"/>
-          </w:tcPr>
-          <w:p>
-            <w:pPr>
-              <w:rPr>
-                <w:sz w:val="20"/>
-                <w:szCs w:val="20"/>
-              </w:rPr>
-            </w:pPr>
-            <w:r>
-              <w:rPr>
-                <w:sz w:val="20"/>
-                <w:szCs w:val="20"/>
-              </w:rPr>
-              <w:t>{</w:t>
-            </w:r>
-          </w:p>
-          <w:p>
-            <w:pPr>
-              <w:rPr>
-                <w:sz w:val="20"/>
-                <w:szCs w:val="20"/>
-              </w:rPr>
-            </w:pPr>
-            <w:r>
-              <w:rPr>
-                <w:sz w:val="20"/>
-                <w:szCs w:val="20"/>
-              </w:rPr>
-              <w:t>    "email" : "john.doe@example.com</w:t>
-            </w:r>
-          </w:p>
-          <w:p>
-            <w:pPr>
-              <w:rPr>
-                <w:sz w:val="20"/>
-                <w:szCs w:val="20"/>
-              </w:rPr>
-            </w:pPr>
-            <w:r>
-              <w:rPr>
-                <w:sz w:val="20"/>
-                <w:szCs w:val="20"/>
-              </w:rPr>
-              <w:t>}</w:t>
-            </w:r>
-          </w:p>
-          <w:p/>
-        </w:tc>
-        <w:tc>
-          <w:tcPr>
-            <w:tcW w:w="3487" w:type="dxa"/>
-          </w:tcPr>
-          <w:p>
-            <w:r>
-              <w:t>400 BAD REQUEST</w:t>
-            </w:r>
-          </w:p>
-        </w:tc>
-        <w:tc>
-          <w:tcPr>
-            <w:tcW w:w="3487" w:type="dxa"/>
-          </w:tcPr>
-          <w:p>
-            <w:r>
-              <w:t>400 BAD REQUEST</w:t>
+              <w:rPr>
+                <w:b/>
+                <w:bCs/>
+              </w:rPr>
+            </w:pPr>
+            <w:r>
+              <w:rPr>
+                <w:b/>
+                <w:bCs/>
+              </w:rPr>
+              <w:t xml:space="preserve">Test that the </w:t>
+            </w:r>
+            <w:r>
+              <w:rPr>
+                <w:b/>
+                <w:bCs/>
+                <w:i/>
+                <w:iCs/>
+              </w:rPr>
+              <w:t>/login</w:t>
+            </w:r>
+            <w:r>
+              <w:rPr>
+                <w:b/>
+                <w:bCs/>
+              </w:rPr>
+              <w:t xml:space="preserve"> endpoint returns a JWT token on POST of valid credentials.</w:t>
             </w:r>
           </w:p>
         </w:tc>
@@ -1246,7 +1204,7 @@
               <w:jc w:val="center"/>
             </w:pPr>
             <w:r>
-              <w:t>Authentication rejects invalid credentials.</w:t>
+              <w:t>Authentication highlights missing credentials.</w:t>
             </w:r>
           </w:p>
         </w:tc>
@@ -1281,7 +1239,7 @@
                 <w:sz w:val="20"/>
                 <w:szCs w:val="20"/>
               </w:rPr>
-              <w:t xml:space="preserve">    "email" : "john.doe@example.com",</w:t>
+              <w:t>    "email" : "john.doe@example.com</w:t>
             </w:r>
           </w:p>
           <w:p>
@@ -1296,36 +1254,28 @@
                 <w:sz w:val="20"/>
                 <w:szCs w:val="20"/>
               </w:rPr>
-              <w:t xml:space="preserve">    "password" : "Password123!"</w:t>
-            </w:r>
-          </w:p>
-          <w:p>
-            <w:r>
-              <w:rPr>
-                <w:sz w:val="20"/>
-                <w:szCs w:val="20"/>
-              </w:rPr>
               <w:t>}</w:t>
             </w:r>
           </w:p>
-        </w:tc>
-        <w:tc>
-          <w:tcPr>
-            <w:tcW w:w="3487" w:type="dxa"/>
-          </w:tcPr>
-          <w:p>
-            <w:r>
-              <w:t>401 UNAUTHORIZED</w:t>
-            </w:r>
-          </w:p>
-        </w:tc>
-        <w:tc>
-          <w:tcPr>
-            <w:tcW w:w="3487" w:type="dxa"/>
-          </w:tcPr>
-          <w:p>
-            <w:r>
-              <w:t>401 UNAUTHORIZED</w:t>
+          <w:p/>
+        </w:tc>
+        <w:tc>
+          <w:tcPr>
+            <w:tcW w:w="3487" w:type="dxa"/>
+          </w:tcPr>
+          <w:p>
+            <w:r>
+              <w:t>400 BAD REQUEST</w:t>
+            </w:r>
+          </w:p>
+        </w:tc>
+        <w:tc>
+          <w:tcPr>
+            <w:tcW w:w="3487" w:type="dxa"/>
+          </w:tcPr>
+          <w:p>
+            <w:r>
+              <w:t>400 BAD REQUEST</w:t>
             </w:r>
           </w:p>
         </w:tc>
@@ -1343,7 +1293,7 @@
               <w:jc w:val="center"/>
             </w:pPr>
             <w:r>
-              <w:t>Authentication returns JWT token on post of valid credentials.</w:t>
+              <w:t>Authentication rejects invalid credentials.</w:t>
             </w:r>
           </w:p>
         </w:tc>
@@ -1378,7 +1328,7 @@
                 <w:sz w:val="20"/>
                 <w:szCs w:val="20"/>
               </w:rPr>
-              <w:t>    "email" : "grace@plymouth.ac.uk",</w:t>
+              <w:t xml:space="preserve">    "email" : "john.doe@example.com",</w:t>
             </w:r>
           </w:p>
           <w:p>
@@ -1393,164 +1343,36 @@
                 <w:sz w:val="20"/>
                 <w:szCs w:val="20"/>
               </w:rPr>
-              <w:t>    "password" : "ISAD123!"</w:t>
-            </w:r>
-          </w:p>
-          <w:p>
-            <w:pPr>
+              <w:t xml:space="preserve">    "password" : "Password123!"</w:t>
+            </w:r>
+          </w:p>
+          <w:p>
+            <w:r>
               <w:rPr>
                 <w:sz w:val="20"/>
                 <w:szCs w:val="20"/>
               </w:rPr>
-            </w:pPr>
-            <w:r>
-              <w:rPr>
-                <w:sz w:val="20"/>
-                <w:szCs w:val="20"/>
-              </w:rPr>
               <w:t>}</w:t>
             </w:r>
           </w:p>
-          <w:p>
-            <w:pPr>
-              <w:rPr>
-                <w:sz w:val="20"/>
-                <w:szCs w:val="20"/>
-              </w:rPr>
-            </w:pPr>
-          </w:p>
-        </w:tc>
-        <w:tc>
-          <w:tcPr>
-            <w:tcW w:w="3487" w:type="dxa"/>
-          </w:tcPr>
-          <w:p>
-            <w:r>
-              <w:t>200 OK</w:t>
-            </w:r>
-          </w:p>
-        </w:tc>
-        <w:tc>
-          <w:tcPr>
-            <w:tcW w:w="3487" w:type="dxa"/>
-          </w:tcPr>
-          <w:p>
-            <w:pPr>
-              <w:rPr>
-                <w:color w:val="FF0000"/>
-              </w:rPr>
-            </w:pPr>
-            <w:r>
-              <w:rPr>
-                <w:color w:val="FF0000"/>
-              </w:rPr>
-              <w:t>500 INTERNAL SERVER ERROR</w:t>
-            </w:r>
-          </w:p>
-          <w:p>
-            <w:pPr>
-              <w:rPr>
-                <w:color w:val="FF0000"/>
-              </w:rPr>
-            </w:pPr>
-          </w:p>
-          <w:p>
-            <w:pPr>
-              <w:rPr>
-                <w:color w:val="FF0000"/>
-                <w:sz w:val="20"/>
-                <w:szCs w:val="20"/>
-              </w:rPr>
-            </w:pPr>
-            <w:r>
-              <w:rPr>
-                <w:color w:val="FF0000"/>
-                <w:sz w:val="20"/>
-                <w:szCs w:val="20"/>
-              </w:rPr>
-              <w:t>“</w:t>
-            </w:r>
-            <w:proofErr w:type="spellStart"/>
-            <w:r>
-              <w:rPr>
-                <w:color w:val="FF0000"/>
-                <w:sz w:val="20"/>
-                <w:szCs w:val="20"/>
-              </w:rPr>
-              <w:t>AttributeError</w:t>
-            </w:r>
-            <w:proofErr w:type="spellEnd"/>
-            <w:r>
-              <w:rPr>
-                <w:color w:val="FF0000"/>
-                <w:sz w:val="20"/>
-                <w:szCs w:val="20"/>
-              </w:rPr>
-              <w:t>: module '</w:t>
-            </w:r>
-            <w:proofErr w:type="spellStart"/>
-            <w:r>
-              <w:rPr>
-                <w:color w:val="FF0000"/>
-                <w:sz w:val="20"/>
-                <w:szCs w:val="20"/>
-              </w:rPr>
-              <w:t>jwt</w:t>
-            </w:r>
-            <w:proofErr w:type="spellEnd"/>
-            <w:r>
-              <w:rPr>
-                <w:color w:val="FF0000"/>
-                <w:sz w:val="20"/>
-                <w:szCs w:val="20"/>
-              </w:rPr>
-              <w:t>' has no attribute 'encode'”</w:t>
-            </w:r>
-          </w:p>
-          <w:p>
-            <w:r>
-              <w:rPr>
-                <w:color w:val="FF0000"/>
-                <w:sz w:val="20"/>
-                <w:szCs w:val="20"/>
-              </w:rPr>
-              <w:t>Caused by a naming conflict between PIP modules ‘</w:t>
-            </w:r>
-            <w:proofErr w:type="spellStart"/>
-            <w:r>
-              <w:rPr>
-                <w:color w:val="FF0000"/>
-                <w:sz w:val="20"/>
-                <w:szCs w:val="20"/>
-              </w:rPr>
-              <w:t>jwt</w:t>
-            </w:r>
-            <w:proofErr w:type="spellEnd"/>
-            <w:r>
-              <w:rPr>
-                <w:color w:val="FF0000"/>
-                <w:sz w:val="20"/>
-                <w:szCs w:val="20"/>
-              </w:rPr>
-              <w:t>’ and ‘</w:t>
-            </w:r>
-            <w:proofErr w:type="spellStart"/>
-            <w:r>
-              <w:rPr>
-                <w:color w:val="FF0000"/>
-                <w:sz w:val="20"/>
-                <w:szCs w:val="20"/>
-              </w:rPr>
-              <w:t>PyJWT</w:t>
-            </w:r>
-            <w:proofErr w:type="spellEnd"/>
-            <w:r>
-              <w:rPr>
-                <w:color w:val="FF0000"/>
-                <w:sz w:val="20"/>
-                <w:szCs w:val="20"/>
-              </w:rPr>
-              <w:t>’.</w:t>
+        </w:tc>
+        <w:tc>
+          <w:tcPr>
+            <w:tcW w:w="3487" w:type="dxa"/>
+          </w:tcPr>
+          <w:p>
+            <w:r>
+              <w:t>401 UNAUTHORIZED</w:t>
+            </w:r>
+          </w:p>
+        </w:tc>
+        <w:tc>
+          <w:tcPr>
+            <w:tcW w:w="3487" w:type="dxa"/>
+          </w:tcPr>
+          <w:p>
+            <w:r>
+              <w:t>401 UNAUTHORIZED</w:t>
             </w:r>
           </w:p>
         </w:tc>
@@ -1568,6 +1390,231 @@
               <w:jc w:val="center"/>
             </w:pPr>
             <w:r>
+              <w:t>Authentication returns JWT token on post of valid credentials.</w:t>
+            </w:r>
+          </w:p>
+        </w:tc>
+        <w:tc>
+          <w:tcPr>
+            <w:tcW w:w="3487" w:type="dxa"/>
+          </w:tcPr>
+          <w:p>
+            <w:pPr>
+              <w:rPr>
+                <w:sz w:val="20"/>
+                <w:szCs w:val="20"/>
+              </w:rPr>
+            </w:pPr>
+            <w:r>
+              <w:rPr>
+                <w:sz w:val="20"/>
+                <w:szCs w:val="20"/>
+              </w:rPr>
+              <w:t>{</w:t>
+            </w:r>
+          </w:p>
+          <w:p>
+            <w:pPr>
+              <w:rPr>
+                <w:sz w:val="20"/>
+                <w:szCs w:val="20"/>
+              </w:rPr>
+            </w:pPr>
+            <w:r>
+              <w:rPr>
+                <w:sz w:val="20"/>
+                <w:szCs w:val="20"/>
+              </w:rPr>
+              <w:t>    "email" : "grace@plymouth.ac.uk",</w:t>
+            </w:r>
+          </w:p>
+          <w:p>
+            <w:pPr>
+              <w:rPr>
+                <w:sz w:val="20"/>
+                <w:szCs w:val="20"/>
+              </w:rPr>
+            </w:pPr>
+            <w:r>
+              <w:rPr>
+                <w:sz w:val="20"/>
+                <w:szCs w:val="20"/>
+              </w:rPr>
+              <w:t>    "password" : "ISAD123!"</w:t>
+            </w:r>
+          </w:p>
+          <w:p>
+            <w:pPr>
+              <w:rPr>
+                <w:sz w:val="20"/>
+                <w:szCs w:val="20"/>
+              </w:rPr>
+            </w:pPr>
+            <w:r>
+              <w:rPr>
+                <w:sz w:val="20"/>
+                <w:szCs w:val="20"/>
+              </w:rPr>
+              <w:t>}</w:t>
+            </w:r>
+          </w:p>
+          <w:p>
+            <w:pPr>
+              <w:rPr>
+                <w:sz w:val="20"/>
+                <w:szCs w:val="20"/>
+              </w:rPr>
+            </w:pPr>
+          </w:p>
+        </w:tc>
+        <w:tc>
+          <w:tcPr>
+            <w:tcW w:w="3487" w:type="dxa"/>
+          </w:tcPr>
+          <w:p>
+            <w:r>
+              <w:t>200 OK</w:t>
+            </w:r>
+          </w:p>
+        </w:tc>
+        <w:tc>
+          <w:tcPr>
+            <w:tcW w:w="3487" w:type="dxa"/>
+          </w:tcPr>
+          <w:p>
+            <w:pPr>
+              <w:rPr>
+                <w:color w:val="FF0000"/>
+              </w:rPr>
+            </w:pPr>
+            <w:r>
+              <w:rPr>
+                <w:color w:val="FF0000"/>
+              </w:rPr>
+              <w:t>500 INTERNAL SERVER ERROR</w:t>
+            </w:r>
+          </w:p>
+          <w:p>
+            <w:pPr>
+              <w:rPr>
+                <w:color w:val="FF0000"/>
+              </w:rPr>
+            </w:pPr>
+          </w:p>
+          <w:p>
+            <w:pPr>
+              <w:rPr>
+                <w:color w:val="FF0000"/>
+                <w:sz w:val="20"/>
+                <w:szCs w:val="20"/>
+              </w:rPr>
+            </w:pPr>
+            <w:r>
+              <w:rPr>
+                <w:color w:val="FF0000"/>
+                <w:sz w:val="20"/>
+                <w:szCs w:val="20"/>
+              </w:rPr>
+              <w:t>“</w:t>
+            </w:r>
+            <w:proofErr w:type="spellStart"/>
+            <w:r>
+              <w:rPr>
+                <w:color w:val="FF0000"/>
+                <w:sz w:val="20"/>
+                <w:szCs w:val="20"/>
+              </w:rPr>
+              <w:t>AttributeError</w:t>
+            </w:r>
+            <w:proofErr w:type="spellEnd"/>
+            <w:r>
+              <w:rPr>
+                <w:color w:val="FF0000"/>
+                <w:sz w:val="20"/>
+                <w:szCs w:val="20"/>
+              </w:rPr>
+              <w:t>: module '</w:t>
+            </w:r>
+            <w:proofErr w:type="spellStart"/>
+            <w:r>
+              <w:rPr>
+                <w:color w:val="FF0000"/>
+                <w:sz w:val="20"/>
+                <w:szCs w:val="20"/>
+              </w:rPr>
+              <w:t>jwt</w:t>
+            </w:r>
+            <w:proofErr w:type="spellEnd"/>
+            <w:r>
+              <w:rPr>
+                <w:color w:val="FF0000"/>
+                <w:sz w:val="20"/>
+                <w:szCs w:val="20"/>
+              </w:rPr>
+              <w:t>' has no attribute 'encode'”</w:t>
+            </w:r>
+          </w:p>
+          <w:p>
+            <w:r>
+              <w:rPr>
+                <w:color w:val="FF0000"/>
+                <w:sz w:val="20"/>
+                <w:szCs w:val="20"/>
+              </w:rPr>
+              <w:t>Caused by a naming conflict between PIP modules ‘</w:t>
+            </w:r>
+            <w:proofErr w:type="spellStart"/>
+            <w:r>
+              <w:rPr>
+                <w:color w:val="FF0000"/>
+                <w:sz w:val="20"/>
+                <w:szCs w:val="20"/>
+              </w:rPr>
+              <w:t>jwt</w:t>
+            </w:r>
+            <w:proofErr w:type="spellEnd"/>
+            <w:r>
+              <w:rPr>
+                <w:color w:val="FF0000"/>
+                <w:sz w:val="20"/>
+                <w:szCs w:val="20"/>
+              </w:rPr>
+              <w:t>’ and ‘</w:t>
+            </w:r>
+            <w:proofErr w:type="spellStart"/>
+            <w:r>
+              <w:rPr>
+                <w:color w:val="FF0000"/>
+                <w:sz w:val="20"/>
+                <w:szCs w:val="20"/>
+              </w:rPr>
+              <w:t>PyJWT</w:t>
+            </w:r>
+            <w:proofErr w:type="spellEnd"/>
+            <w:r>
+              <w:rPr>
+                <w:color w:val="FF0000"/>
+                <w:sz w:val="20"/>
+                <w:szCs w:val="20"/>
+              </w:rPr>
+              <w:t>’.</w:t>
+            </w:r>
+          </w:p>
+        </w:tc>
+      </w:tr>
+      <w:tr>
+        <w:trPr>
+          <w:trHeight w:val="95"/>
+        </w:trPr>
+        <w:tc>
+          <w:tcPr>
+            <w:tcW w:w="3487" w:type="dxa"/>
+          </w:tcPr>
+          <w:p>
+            <w:pPr>
+              <w:jc w:val="center"/>
+            </w:pPr>
+            <w:r>
               <w:t>^</w:t>
             </w:r>
           </w:p>
@@ -1593,6 +1640,7 @@
           </w:p>
           <w:p>
             <w:r>
+              <w:lastRenderedPageBreak/>
               <w:t xml:space="preserve">{ </w:t>
             </w:r>
             <w:r>
@@ -1617,11 +1665,13 @@
           </w:tcPr>
           <w:p>
             <w:r>
+              <w:lastRenderedPageBreak/>
               <w:t>200 OK</w:t>
             </w:r>
           </w:p>
           <w:p>
             <w:r>
+              <w:lastRenderedPageBreak/>
               <w:t xml:space="preserve">{ </w:t>
             </w:r>
             <w:r>
@@ -2323,6 +2373,7 @@
                 <w:sz w:val="18"/>
                 <w:szCs w:val="18"/>
               </w:rPr>
+              <w:lastRenderedPageBreak/>
               <w:t>    "role": "ADMIN"</w:t>
             </w:r>
           </w:p>
@@ -3182,6 +3233,7 @@
           </w:p>
           <w:p>
             <w:r>
+              <w:lastRenderedPageBreak/>
               <w:t>    "longitude": -4.108179</w:t>
             </w:r>
           </w:p>
@@ -3197,6 +3249,7 @@
           </w:tcPr>
           <w:p>
             <w:r>
+              <w:lastRenderedPageBreak/>
               <w:t>200 OK</w:t>
             </w:r>
           </w:p>
@@ -3233,7 +3286,6 @@
               <w:jc w:val="center"/>
             </w:pPr>
             <w:r>
-              <w:lastRenderedPageBreak/>
               <w:t xml:space="preserve">A GET request to </w:t>
             </w:r>
             <w:r>
@@ -3693,6 +3745,7 @@
           </w:tcPr>
           <w:p>
             <w:r>
+              <w:lastRenderedPageBreak/>
               <w:t>404 NOT FOUND</w:t>
             </w:r>
           </w:p>
@@ -3726,7 +3779,6 @@
           </w:tcPr>
           <w:p>
             <w:r>
-              <w:lastRenderedPageBreak/>
               <w:t xml:space="preserve">A POST request to </w:t>
             </w:r>
             <w:r>
@@ -4207,6 +4259,7 @@
           </w:tcPr>
           <w:p>
             <w:r>
+              <w:lastRenderedPageBreak/>
               <w:t xml:space="preserve">A GET request to </w:t>
             </w:r>
             <w:r>
@@ -4291,7 +4344,6 @@
                 <w:b/>
                 <w:bCs/>
               </w:rPr>
-              <w:lastRenderedPageBreak/>
               <w:t>Test Trail-Feature Link Endpoints</w:t>
             </w:r>
           </w:p>
@@ -5153,6 +5205,7 @@
               <w:jc w:val="center"/>
             </w:pPr>
             <w:r>
+              <w:lastRenderedPageBreak/>
               <w:t xml:space="preserve">A GET request to </w:t>
             </w:r>
             <w:r>
@@ -5230,7 +5283,6 @@
               <w:jc w:val="center"/>
             </w:pPr>
             <w:r>
-              <w:lastRenderedPageBreak/>
               <w:t xml:space="preserve">A DELETE request to </w:t>
             </w:r>
             <w:r>
@@ -6131,6 +6183,7 @@
               <w:jc w:val="center"/>
             </w:pPr>
             <w:r>
+              <w:lastRenderedPageBreak/>
               <w:t xml:space="preserve">A DELETE request to </w:t>
             </w:r>
             <w:r>
@@ -6197,7 +6250,6 @@
               <w:jc w:val="center"/>
             </w:pPr>
             <w:r>
-              <w:lastRenderedPageBreak/>
               <w:t xml:space="preserve">A GET request to </w:t>
             </w:r>
             <w:r>
@@ -6696,6 +6748,7 @@
           </w:tcPr>
           <w:p>
             <w:r>
+              <w:lastRenderedPageBreak/>
               <w:t>200 OK</w:t>
             </w:r>
           </w:p>
@@ -6742,7 +6795,6 @@
               <w:jc w:val="center"/>
             </w:pPr>
             <w:r>
-              <w:lastRenderedPageBreak/>
               <w:t xml:space="preserve">Link a series of Points using PUT requests to </w:t>
             </w:r>
             <w:r>
@@ -7278,6 +7330,7 @@
           </w:tcPr>
           <w:p>
             <w:r>
+              <w:lastRenderedPageBreak/>
               <w:t>200 OK</w:t>
             </w:r>
           </w:p>
@@ -7317,7 +7370,6 @@
               <w:jc w:val="center"/>
             </w:pPr>
             <w:r>
-              <w:lastRenderedPageBreak/>
               <w:t xml:space="preserve">Create a Trail using a POST request to </w:t>
             </w:r>
             <w:r>

</xml_diff>